<commit_message>
update ref format etc
</commit_message>
<xml_diff>
--- a/docs/notes/para_resist.docx
+++ b/docs/notes/para_resist.docx
@@ -304,7 +304,7 @@
         <w:t xml:space="preserve"> </w:t>
       </w:r>
       <w:r>
-        <w:t xml:space="preserve">(Lipsitch and Samore 2002)</w:t>
+        <w:t xml:space="preserve">(Lipsitch &amp; Samore, 2002)</w:t>
       </w:r>
     </w:p>
     <w:p>
@@ -465,7 +465,7 @@
         <w:t xml:space="preserve"> </w:t>
       </w:r>
       <w:r>
-        <w:t xml:space="preserve">(Karwehl and Stadler 2016)</w:t>
+        <w:t xml:space="preserve">(Karwehl &amp; Stadler, 2016)</w:t>
       </w:r>
     </w:p>
     <w:p>
@@ -546,7 +546,7 @@
         <w:t xml:space="preserve"> </w:t>
       </w:r>
       <w:r>
-        <w:t xml:space="preserve">(D’Costa et al. 2011)</w:t>
+        <w:t xml:space="preserve">(D’Costa et al., 2011)</w:t>
       </w:r>
     </w:p>
     <w:p>
@@ -579,7 +579,7 @@
         <w:t xml:space="preserve"> </w:t>
       </w:r>
       <w:r>
-        <w:t xml:space="preserve">(Ebmeyer, Kristiansson, and Larsson 2021)</w:t>
+        <w:t xml:space="preserve">(Ebmeyer et al., 2021)</w:t>
       </w:r>
     </w:p>
     <w:p>
@@ -606,7 +606,7 @@
         <w:t xml:space="preserve"> </w:t>
       </w:r>
       <w:r>
-        <w:t xml:space="preserve">(Benveniste and Davies 1973)</w:t>
+        <w:t xml:space="preserve">(Benveniste &amp; Davies, 1973)</w:t>
       </w:r>
     </w:p>
     <w:p>
@@ -636,7 +636,7 @@
         <w:t xml:space="preserve"> </w:t>
       </w:r>
       <w:r>
-        <w:t xml:space="preserve">(Centers for Disease Control 2020)</w:t>
+        <w:t xml:space="preserve">(Centers for Disease Control, 2020)</w:t>
       </w:r>
     </w:p>
     <w:p>
@@ -708,7 +708,7 @@
         <w:t xml:space="preserve"> </w:t>
       </w:r>
       <w:r>
-        <w:t xml:space="preserve">(Llewelyn et al. 2017)</w:t>
+        <w:t xml:space="preserve">(Llewelyn et al., 2017)</w:t>
       </w:r>
     </w:p>
     <w:p>
@@ -837,7 +837,7 @@
         <w:t xml:space="preserve"> </w:t>
       </w:r>
       <w:r>
-        <w:t xml:space="preserve">(Bjorkholm et al. 2001; Levin, Perrot, and Walker 2000)</w:t>
+        <w:t xml:space="preserve">(Bjorkholm et al., 2001; Levin et al., 2000)</w:t>
       </w:r>
     </w:p>
     <w:p>
@@ -901,7 +901,7 @@
         <w:t xml:space="preserve"> </w:t>
       </w:r>
       <w:r>
-        <w:t xml:space="preserve">(Smith et al. 2002)</w:t>
+        <w:t xml:space="preserve">(Smith et al., 2002)</w:t>
       </w:r>
     </w:p>
     <w:p>
@@ -970,7 +970,7 @@
         <w:t xml:space="preserve"> </w:t>
       </w:r>
       <w:r>
-        <w:t xml:space="preserve">(Lipsitch, Singer, and Levin 2002)</w:t>
+        <w:t xml:space="preserve">(Lipsitch et al., 2002)</w:t>
       </w:r>
     </w:p>
     <w:p>
@@ -994,7 +994,7 @@
         <w:t xml:space="preserve"> </w:t>
       </w:r>
       <w:r>
-        <w:t xml:space="preserve">(Sebastian Bonhoeffer, Lipsitch, and Levin 1997)</w:t>
+        <w:t xml:space="preserve">(Bonhoeffer et al., 1997b)</w:t>
       </w:r>
     </w:p>
     <w:p>
@@ -1024,7 +1024,7 @@
         <w:t xml:space="preserve"> </w:t>
       </w:r>
       <w:r>
-        <w:t xml:space="preserve">(Bergstrom, Lo, and Lipsitch 2004)</w:t>
+        <w:t xml:space="preserve">(Bergstrom et al., 2004)</w:t>
       </w:r>
     </w:p>
     <w:p>
@@ -1042,7 +1042,7 @@
         <w:t xml:space="preserve"> </w:t>
       </w:r>
       <w:r>
-        <w:t xml:space="preserve">(Llewelyn et al. 2017)</w:t>
+        <w:t xml:space="preserve">(Llewelyn et al., 2017)</w:t>
       </w:r>
     </w:p>
     <w:p>
@@ -1211,7 +1211,7 @@
         <w:t xml:space="preserve"> </w:t>
       </w:r>
       <w:r>
-        <w:t xml:space="preserve">(S Bonhoeffer, Coffin, and Nowak 1997)</w:t>
+        <w:t xml:space="preserve">(Bonhoeffer et al., 1997a)</w:t>
       </w:r>
     </w:p>
     <w:p>
@@ -1241,7 +1241,7 @@
         <w:t xml:space="preserve"> </w:t>
       </w:r>
       <w:r>
-        <w:t xml:space="preserve">(Eggleton and Nagalli 2022)</w:t>
+        <w:t xml:space="preserve">(Eggleton &amp; Nagalli, 2022)</w:t>
       </w:r>
       <w:r>
         <w:t xml:space="preserve">; e.g. standard South African regimen includes tenofovir, lamivudine (nucleotide analog), dolutegravir (integrase inhibitor)</w:t>
@@ -1250,7 +1250,7 @@
         <w:t xml:space="preserve"> </w:t>
       </w:r>
       <w:r>
-        <w:t xml:space="preserve">(South Africa National Department of Health 2019)</w:t>
+        <w:t xml:space="preserve">(South Africa National Department of Health, 2019)</w:t>
       </w:r>
     </w:p>
     <w:p>
@@ -1319,7 +1319,7 @@
         <w:t xml:space="preserve"> </w:t>
       </w:r>
       <w:r>
-        <w:t xml:space="preserve">(Ferguson et al. 2021)</w:t>
+        <w:t xml:space="preserve">(Ferguson et al., 2021)</w:t>
       </w:r>
     </w:p>
     <w:p>
@@ -1376,7 +1376,7 @@
         <w:t xml:space="preserve"> </w:t>
       </w:r>
       <w:r>
-        <w:t xml:space="preserve">(Adam et al. 2010)</w:t>
+        <w:t xml:space="preserve">(Adam et al., 2010)</w:t>
       </w:r>
     </w:p>
     <w:p>
@@ -1394,7 +1394,7 @@
         <w:t xml:space="preserve"> </w:t>
       </w:r>
       <w:r>
-        <w:t xml:space="preserve">(Covert et al. 2019; Man et al. 2021)</w:t>
+        <w:t xml:space="preserve">(Covert et al., 2019; Man et al., 2021)</w:t>
       </w:r>
     </w:p>
     <w:p>
@@ -1489,7 +1489,7 @@
         <w:t xml:space="preserve"> </w:t>
       </w:r>
       <w:r>
-        <w:t xml:space="preserve">(Gent et al. 2012)</w:t>
+        <w:t xml:space="preserve">(Gent et al., 2012)</w:t>
       </w:r>
     </w:p>
     <w:p>
@@ -1604,7 +1604,7 @@
         <w:t xml:space="preserve"> </w:t>
       </w:r>
       <w:r>
-        <w:t xml:space="preserve">(Seo, Baker, and Ngo 2014; Jarry 2021)</w:t>
+        <w:t xml:space="preserve">(Jarry, 2021; Seo et al., 2014)</w:t>
       </w:r>
     </w:p>
     <w:p>
@@ -1694,7 +1694,7 @@
         <w:t xml:space="preserve"> </w:t>
       </w:r>
       <w:r>
-        <w:t xml:space="preserve">(Musiime et al. 2022)</w:t>
+        <w:t xml:space="preserve">(Musiime et al., 2022)</w:t>
       </w:r>
     </w:p>
     <w:p>
@@ -1734,7 +1734,7 @@
         <w:t xml:space="preserve"> </w:t>
       </w:r>
       <w:r>
-        <w:t xml:space="preserve">(Achan et al. 2011; Ashley et al. 2014)</w:t>
+        <w:t xml:space="preserve">(Achan et al., 2011; Ashley et al., 2014)</w:t>
       </w:r>
     </w:p>
     <w:p>
@@ -1941,7 +1941,7 @@
         <w:t xml:space="preserve"> </w:t>
       </w:r>
       <w:r>
-        <w:t xml:space="preserve">(Gladwell 2001)</w:t>
+        <w:t xml:space="preserve">(Gladwell, 2001)</w:t>
       </w:r>
     </w:p>
     <w:p>
@@ -1983,7 +1983,7 @@
         <w:t xml:space="preserve"> </w:t>
       </w:r>
       <w:r>
-        <w:t xml:space="preserve">(Atyame et al. 2016)</w:t>
+        <w:t xml:space="preserve">(Atyame et al., 2016)</w:t>
       </w:r>
     </w:p>
     <w:p>
@@ -2004,7 +2004,7 @@
         <w:t xml:space="preserve"> </w:t>
       </w:r>
       <w:r>
-        <w:t xml:space="preserve">(Burt et al. 2018)</w:t>
+        <w:t xml:space="preserve">(Burt et al., 2018)</w:t>
       </w:r>
       <w:r>
         <w:t xml:space="preserve"> </w:t>
@@ -2016,7 +2016,7 @@
         <w:t xml:space="preserve"> </w:t>
       </w:r>
       <w:r>
-        <w:t xml:space="preserve">(Dennison, Jupatanakul, and Dimopoulos 2014)</w:t>
+        <w:t xml:space="preserve">(Dennison et al., 2014)</w:t>
       </w:r>
     </w:p>
     <w:p>
@@ -2058,7 +2058,7 @@
         <w:t xml:space="preserve"> </w:t>
       </w:r>
       <w:r>
-        <w:t xml:space="preserve">(McMeniman et al. 2009; Koella et al. 2009)</w:t>
+        <w:t xml:space="preserve">(Koella et al., 2009; McMeniman et al., 2009)</w:t>
       </w:r>
     </w:p>
     <w:p>
@@ -2076,7 +2076,7 @@
         <w:t xml:space="preserve"> </w:t>
       </w:r>
       <w:r>
-        <w:t xml:space="preserve">(Medawar 2019)</w:t>
+        <w:t xml:space="preserve">(Medawar, 2019)</w:t>
       </w:r>
     </w:p>
     <w:p>
@@ -2120,7 +2120,7 @@
         <w:pStyle w:val="Bibliography"/>
       </w:pPr>
       <w:r>
-        <w:t xml:space="preserve">Achan, Jane, Ambrose O. Talisuna, Annette Erhart, Adoke Yeka, James K. Tibenderana, Frederick N. Baliraine, Philip J. Rosenthal, and Umberto D’Alessandro. 2011. “Quinine, an Old Anti-Malarial Drug in a Modern World: Role in the Treatment of Malaria.”</w:t>
+        <w:t xml:space="preserve">Achan, J., Talisuna, A. O., Erhart, A., Yeka, A., Tibenderana, J. K., Baliraine, F. N., Rosenthal, P. J., &amp; D’Alessandro, U. (2011). Quinine, an old anti-malarial drug in a modern world: Role in the treatment of malaria.</w:t>
       </w:r>
       <w:r>
         <w:t xml:space="preserve"> </w:t>
@@ -2132,10 +2132,19 @@
         <w:t xml:space="preserve">Malaria Journal</w:t>
       </w:r>
       <w:r>
-        <w:t xml:space="preserve"> </w:t>
-      </w:r>
-      <w:r>
-        <w:t xml:space="preserve">10 (1): 144.</w:t>
+        <w:t xml:space="preserve">,</w:t>
+      </w:r>
+      <w:r>
+        <w:t xml:space="preserve"> </w:t>
+      </w:r>
+      <w:r>
+        <w:rPr>
+          <w:i/>
+        </w:rPr>
+        <w:t xml:space="preserve">10</w:t>
+      </w:r>
+      <w:r>
+        <w:t xml:space="preserve">(1), 144.</w:t>
       </w:r>
       <w:r>
         <w:t xml:space="preserve"> </w:t>
@@ -2148,9 +2157,6 @@
           <w:t xml:space="preserve">https://doi.org/10.1186/1475-2875-10-144</w:t>
         </w:r>
       </w:hyperlink>
-      <w:r>
-        <w:t xml:space="preserve">.</w:t>
-      </w:r>
     </w:p>
     <w:bookmarkEnd w:id="38"/>
     <w:bookmarkStart w:id="40" w:name="ref-adam_changing_2010"/>
@@ -2159,7 +2165,7 @@
         <w:pStyle w:val="Bibliography"/>
       </w:pPr>
       <w:r>
-        <w:t xml:space="preserve">Adam, H. J., S. E. Richardson, F. B. Jamieson, P. Rawte, D. E. Low, and D. N. Fisman. 2010. “Changing Epidemiology of Invasive Haemophilus Influenzae in Ontario, Canada: Evidence for Herd Effects and Strain Replacement Due to Hib Vaccination.”</w:t>
+        <w:t xml:space="preserve">Adam, H. J., Richardson, S. E., Jamieson, F. B., Rawte, P., Low, D. E., &amp; Fisman, D. N. (2010). Changing epidemiology of invasive Haemophilus influenzae in Ontario, Canada: Evidence for herd effects and strain replacement due to Hib vaccination.</w:t>
       </w:r>
       <w:r>
         <w:t xml:space="preserve"> </w:t>
@@ -2171,10 +2177,19 @@
         <w:t xml:space="preserve">Vaccine</w:t>
       </w:r>
       <w:r>
-        <w:t xml:space="preserve"> </w:t>
-      </w:r>
-      <w:r>
-        <w:t xml:space="preserve">28 (24): 4073–8.</w:t>
+        <w:t xml:space="preserve">,</w:t>
+      </w:r>
+      <w:r>
+        <w:t xml:space="preserve"> </w:t>
+      </w:r>
+      <w:r>
+        <w:rPr>
+          <w:i/>
+        </w:rPr>
+        <w:t xml:space="preserve">28</w:t>
+      </w:r>
+      <w:r>
+        <w:t xml:space="preserve">(24), 4073–4078.</w:t>
       </w:r>
       <w:r>
         <w:t xml:space="preserve"> </w:t>
@@ -2187,9 +2202,6 @@
           <w:t xml:space="preserve">https://doi.org/10.1016/j.vaccine.2010.03.075</w:t>
         </w:r>
       </w:hyperlink>
-      <w:r>
-        <w:t xml:space="preserve">.</w:t>
-      </w:r>
     </w:p>
     <w:bookmarkEnd w:id="40"/>
     <w:bookmarkStart w:id="42" w:name="ref-ashley_spread_2014"/>
@@ -2198,7 +2210,7 @@
         <w:pStyle w:val="Bibliography"/>
       </w:pPr>
       <w:r>
-        <w:t xml:space="preserve">Ashley, Elizabeth A., Mehul Dhorda, Rick M. Fairhurst, Chanaki Amaratunga, Parath Lim, Seila Suon, Sokunthea Sreng, et al. 2014. “Spread of Artemisinin Resistance in Plasmodium Falciparum Malaria.”</w:t>
+        <w:t xml:space="preserve">Ashley, E. A., Dhorda, M., Fairhurst, R. M., Amaratunga, C., Lim, P., Suon, S., Sreng, S., Anderson, J. M., Mao, S., Sam, B., Sopha, C., Chuor, C. M., Nguon, C., Sovannaroth, S., Pukrittayakamee, S., Jittamala, P., Chotivanich, K., Chutasmit, K., Suchatsoonthorn, C., … White, N. J. (2014). Spread of Artemisinin Resistance in Plasmodium falciparum Malaria.</w:t>
       </w:r>
       <w:r>
         <w:t xml:space="preserve"> </w:t>
@@ -2210,10 +2222,19 @@
         <w:t xml:space="preserve">New England Journal of Medicine</w:t>
       </w:r>
       <w:r>
-        <w:t xml:space="preserve"> </w:t>
-      </w:r>
-      <w:r>
-        <w:t xml:space="preserve">371 (5): 411–23.</w:t>
+        <w:t xml:space="preserve">,</w:t>
+      </w:r>
+      <w:r>
+        <w:t xml:space="preserve"> </w:t>
+      </w:r>
+      <w:r>
+        <w:rPr>
+          <w:i/>
+        </w:rPr>
+        <w:t xml:space="preserve">371</w:t>
+      </w:r>
+      <w:r>
+        <w:t xml:space="preserve">(5), 411–423.</w:t>
       </w:r>
       <w:r>
         <w:t xml:space="preserve"> </w:t>
@@ -2226,9 +2247,6 @@
           <w:t xml:space="preserve">https://doi.org/10.1056/NEJMoa1314981</w:t>
         </w:r>
       </w:hyperlink>
-      <w:r>
-        <w:t xml:space="preserve">.</w:t>
-      </w:r>
     </w:p>
     <w:bookmarkEnd w:id="42"/>
     <w:bookmarkStart w:id="44" w:name="ref-atyame_comparison_2016"/>
@@ -2237,7 +2255,19 @@
         <w:pStyle w:val="Bibliography"/>
       </w:pPr>
       <w:r>
-        <w:t xml:space="preserve">Atyame, Célestine M., Pierrick Labbé, Cyrille Lebon, Mylène Weill, Riccardo Moretti, Francesca Marini, Louis Clément Gouagna, Maurizio Calvitti, and Pablo Tortosa. 2016. “Comparison of Irradiation and Wolbachia Based Approaches for Sterile-Male Strategies Targeting Aedes Albopictus.”</w:t>
+        <w:t xml:space="preserve">Atyame, C. M., Labbé, P., Lebon, C., Weill, M., Moretti, R., Marini, F., Gouagna, L. C., Calvitti, M., &amp; Tortosa, P. (2016). Comparison of irradiation and Wolbachia based approaches for sterile-male strategies targeting</w:t>
+      </w:r>
+      <w:r>
+        <w:t xml:space="preserve"> </w:t>
+      </w:r>
+      <w:r>
+        <w:rPr>
+          <w:i/>
+        </w:rPr>
+        <w:t xml:space="preserve">Aedes albopictus</w:t>
+      </w:r>
+      <w:r>
+        <w:t xml:space="preserve">.</w:t>
       </w:r>
       <w:r>
         <w:t xml:space="preserve"> </w:t>
@@ -2249,10 +2279,19 @@
         <w:t xml:space="preserve">PLOS ONE</w:t>
       </w:r>
       <w:r>
-        <w:t xml:space="preserve"> </w:t>
-      </w:r>
-      <w:r>
-        <w:t xml:space="preserve">11 (1): e0146834.</w:t>
+        <w:t xml:space="preserve">,</w:t>
+      </w:r>
+      <w:r>
+        <w:t xml:space="preserve"> </w:t>
+      </w:r>
+      <w:r>
+        <w:rPr>
+          <w:i/>
+        </w:rPr>
+        <w:t xml:space="preserve">11</w:t>
+      </w:r>
+      <w:r>
+        <w:t xml:space="preserve">(1), e0146834.</w:t>
       </w:r>
       <w:r>
         <w:t xml:space="preserve"> </w:t>
@@ -2265,9 +2304,6 @@
           <w:t xml:space="preserve">https://doi.org/10.1371/journal.pone.0146834</w:t>
         </w:r>
       </w:hyperlink>
-      <w:r>
-        <w:t xml:space="preserve">.</w:t>
-      </w:r>
     </w:p>
     <w:bookmarkEnd w:id="44"/>
     <w:bookmarkStart w:id="46" w:name="ref-benveniste_aminoglycoside_1973"/>
@@ -2276,7 +2312,7 @@
         <w:pStyle w:val="Bibliography"/>
       </w:pPr>
       <w:r>
-        <w:t xml:space="preserve">Benveniste, Raoul, and Julian Davies. 1973. “Aminoglycoside Antibiotic-Inactivating Enzymes in Actinomycetes Similar to Those Present in Clinical Isolates of Antibiotic-Resistant Bacteria.”</w:t>
+        <w:t xml:space="preserve">Benveniste, R., &amp; Davies, J. (1973). Aminoglycoside Antibiotic-Inactivating Enzymes in Actinomycetes Similar to Those Present in Clinical Isolates of Antibiotic-Resistant Bacteria.</w:t>
       </w:r>
       <w:r>
         <w:t xml:space="preserve"> </w:t>
@@ -2288,10 +2324,19 @@
         <w:t xml:space="preserve">Proceedings of the National Academy of Sciences</w:t>
       </w:r>
       <w:r>
-        <w:t xml:space="preserve"> </w:t>
-      </w:r>
-      <w:r>
-        <w:t xml:space="preserve">70 (8): 2276–80.</w:t>
+        <w:t xml:space="preserve">,</w:t>
+      </w:r>
+      <w:r>
+        <w:t xml:space="preserve"> </w:t>
+      </w:r>
+      <w:r>
+        <w:rPr>
+          <w:i/>
+        </w:rPr>
+        <w:t xml:space="preserve">70</w:t>
+      </w:r>
+      <w:r>
+        <w:t xml:space="preserve">(8), 2276–2280.</w:t>
       </w:r>
       <w:r>
         <w:t xml:space="preserve"> </w:t>
@@ -2304,9 +2349,6 @@
           <w:t xml:space="preserve">https://doi.org/10.1073/pnas.70.8.2276</w:t>
         </w:r>
       </w:hyperlink>
-      <w:r>
-        <w:t xml:space="preserve">.</w:t>
-      </w:r>
     </w:p>
     <w:bookmarkEnd w:id="46"/>
     <w:bookmarkStart w:id="48" w:name="ref-bergstrom_ecological_2004"/>
@@ -2315,7 +2357,7 @@
         <w:pStyle w:val="Bibliography"/>
       </w:pPr>
       <w:r>
-        <w:t xml:space="preserve">Bergstrom, Carl T., Monique Lo, and Marc Lipsitch. 2004. “Ecological Theory Suggests That Antimicrobial Cycling Will Not Reduce Antimicrobial Resistance in Hospitals.”</w:t>
+        <w:t xml:space="preserve">Bergstrom, C. T., Lo, M., &amp; Lipsitch, M. (2004). Ecological theory suggests that antimicrobial cycling will not reduce antimicrobial resistance in hospitals.</w:t>
       </w:r>
       <w:r>
         <w:t xml:space="preserve"> </w:t>
@@ -2327,10 +2369,19 @@
         <w:t xml:space="preserve">Proceedings of the National Academy of Sciences</w:t>
       </w:r>
       <w:r>
-        <w:t xml:space="preserve"> </w:t>
-      </w:r>
-      <w:r>
-        <w:t xml:space="preserve">101 (36): 13285–90.</w:t>
+        <w:t xml:space="preserve">,</w:t>
+      </w:r>
+      <w:r>
+        <w:t xml:space="preserve"> </w:t>
+      </w:r>
+      <w:r>
+        <w:rPr>
+          <w:i/>
+        </w:rPr>
+        <w:t xml:space="preserve">101</w:t>
+      </w:r>
+      <w:r>
+        <w:t xml:space="preserve">(36), 13285–13290.</w:t>
       </w:r>
       <w:r>
         <w:t xml:space="preserve"> </w:t>
@@ -2343,9 +2394,6 @@
           <w:t xml:space="preserve">https://doi.org/10.1073/pnas.0402298101</w:t>
         </w:r>
       </w:hyperlink>
-      <w:r>
-        <w:t xml:space="preserve">.</w:t>
-      </w:r>
     </w:p>
     <w:bookmarkEnd w:id="48"/>
     <w:bookmarkStart w:id="50" w:name="ref-bjorkholm_mutation_2001"/>
@@ -2354,7 +2402,7 @@
         <w:pStyle w:val="Bibliography"/>
       </w:pPr>
       <w:r>
-        <w:t xml:space="preserve">Bjorkholm, Britta, Maria Sjölund, Per G. Falk, Otto G. Berg, Lars Engstrand, and Dan I. Andersson. 2001. “Mutation Frequency and Biological Cost of Antibiotic Resistance in Helicobacter Pylori.”</w:t>
+        <w:t xml:space="preserve">Bjorkholm, B., Sjölund, M., Falk, P. G., Berg, O. G., Engstrand, L., &amp; Andersson, D. I. (2001). Mutation frequency and biological cost of antibiotic resistance in Helicobacter pylori.</w:t>
       </w:r>
       <w:r>
         <w:t xml:space="preserve"> </w:t>
@@ -2366,10 +2414,19 @@
         <w:t xml:space="preserve">Proceedings of the National Academy of Sciences of the United States of America</w:t>
       </w:r>
       <w:r>
-        <w:t xml:space="preserve"> </w:t>
-      </w:r>
-      <w:r>
-        <w:t xml:space="preserve">98 (25): 14607–12.</w:t>
+        <w:t xml:space="preserve">,</w:t>
+      </w:r>
+      <w:r>
+        <w:t xml:space="preserve"> </w:t>
+      </w:r>
+      <w:r>
+        <w:rPr>
+          <w:i/>
+        </w:rPr>
+        <w:t xml:space="preserve">98</w:t>
+      </w:r>
+      <w:r>
+        <w:t xml:space="preserve">(25), 14607–14612.</w:t>
       </w:r>
       <w:r>
         <w:t xml:space="preserve"> </w:t>
@@ -2382,9 +2439,6 @@
           <w:t xml:space="preserve">https://doi.org/10.1073/pnas.241517298</w:t>
         </w:r>
       </w:hyperlink>
-      <w:r>
-        <w:t xml:space="preserve">.</w:t>
-      </w:r>
     </w:p>
     <w:bookmarkEnd w:id="50"/>
     <w:bookmarkStart w:id="52" w:name="ref-bonhoeffer_human_1997"/>
@@ -2393,7 +2447,7 @@
         <w:pStyle w:val="Bibliography"/>
       </w:pPr>
       <w:r>
-        <w:t xml:space="preserve">Bonhoeffer, S, J M Coffin, and M A Nowak. 1997. “Human Immunodeficiency Virus Drug Therapy and Virus Load.”</w:t>
+        <w:t xml:space="preserve">Bonhoeffer, S., Coffin, J. M., &amp; Nowak, M. A. (1997a). Human immunodeficiency virus drug therapy and virus load.</w:t>
       </w:r>
       <w:r>
         <w:t xml:space="preserve"> </w:t>
@@ -2405,10 +2459,19 @@
         <w:t xml:space="preserve">Journal of Virology</w:t>
       </w:r>
       <w:r>
-        <w:t xml:space="preserve"> </w:t>
-      </w:r>
-      <w:r>
-        <w:t xml:space="preserve">71 (4): 3275–8.</w:t>
+        <w:t xml:space="preserve">,</w:t>
+      </w:r>
+      <w:r>
+        <w:t xml:space="preserve"> </w:t>
+      </w:r>
+      <w:r>
+        <w:rPr>
+          <w:i/>
+        </w:rPr>
+        <w:t xml:space="preserve">71</w:t>
+      </w:r>
+      <w:r>
+        <w:t xml:space="preserve">(4), 3275–3278.</w:t>
       </w:r>
       <w:r>
         <w:t xml:space="preserve"> </w:t>
@@ -2421,9 +2484,6 @@
           <w:t xml:space="preserve">http://www.ncbi.nlm.nih.gov/pmc/articles/PMC191463/</w:t>
         </w:r>
       </w:hyperlink>
-      <w:r>
-        <w:t xml:space="preserve">.</w:t>
-      </w:r>
     </w:p>
     <w:bookmarkEnd w:id="52"/>
     <w:bookmarkStart w:id="54" w:name="ref-bonhoeffer_evaluating_1997"/>
@@ -2432,7 +2492,7 @@
         <w:pStyle w:val="Bibliography"/>
       </w:pPr>
       <w:r>
-        <w:t xml:space="preserve">Bonhoeffer, Sebastian, Marc Lipsitch, and Bruce R. Levin. 1997. “Evaluating Treatment Protocols to Prevent Antibiotic Resistance.”</w:t>
+        <w:t xml:space="preserve">Bonhoeffer, S., Lipsitch, M., &amp; Levin, B. R. (1997b). Evaluating treatment protocols to prevent antibiotic resistance.</w:t>
       </w:r>
       <w:r>
         <w:t xml:space="preserve"> </w:t>
@@ -2444,10 +2504,19 @@
         <w:t xml:space="preserve">Proceedings of the National Academy of Sciences</w:t>
       </w:r>
       <w:r>
-        <w:t xml:space="preserve"> </w:t>
-      </w:r>
-      <w:r>
-        <w:t xml:space="preserve">94 (22): 12106–11.</w:t>
+        <w:t xml:space="preserve">,</w:t>
+      </w:r>
+      <w:r>
+        <w:t xml:space="preserve"> </w:t>
+      </w:r>
+      <w:r>
+        <w:rPr>
+          <w:i/>
+        </w:rPr>
+        <w:t xml:space="preserve">94</w:t>
+      </w:r>
+      <w:r>
+        <w:t xml:space="preserve">(22), 12106–12111.</w:t>
       </w:r>
       <w:r>
         <w:t xml:space="preserve"> </w:t>
@@ -2460,9 +2529,6 @@
           <w:t xml:space="preserve">https://doi.org/10.1073/pnas.94.22.12106</w:t>
         </w:r>
       </w:hyperlink>
-      <w:r>
-        <w:t xml:space="preserve">.</w:t>
-      </w:r>
     </w:p>
     <w:bookmarkEnd w:id="54"/>
     <w:bookmarkStart w:id="56" w:name="ref-burt_gene_2018"/>
@@ -2471,7 +2537,7 @@
         <w:pStyle w:val="Bibliography"/>
       </w:pPr>
       <w:r>
-        <w:t xml:space="preserve">Burt, Austin, Mamadou Coulibaly, Andrea Crisanti, Abdoulaye Diabate, and Jonathan K. Kayondo. 2018. “Gene Drive to Reduce Malaria Transmission in Sub-Saharan Africa.”</w:t>
+        <w:t xml:space="preserve">Burt, A., Coulibaly, M., Crisanti, A., Diabate, A., &amp; Kayondo, J. K. (2018). Gene drive to reduce malaria transmission in sub-Saharan Africa.</w:t>
       </w:r>
       <w:r>
         <w:t xml:space="preserve"> </w:t>
@@ -2483,10 +2549,19 @@
         <w:t xml:space="preserve">Journal of Responsible Innovation</w:t>
       </w:r>
       <w:r>
-        <w:t xml:space="preserve"> </w:t>
-      </w:r>
-      <w:r>
-        <w:t xml:space="preserve">5 (sup1): S66–S80.</w:t>
+        <w:t xml:space="preserve">,</w:t>
+      </w:r>
+      <w:r>
+        <w:t xml:space="preserve"> </w:t>
+      </w:r>
+      <w:r>
+        <w:rPr>
+          <w:i/>
+        </w:rPr>
+        <w:t xml:space="preserve">5</w:t>
+      </w:r>
+      <w:r>
+        <w:t xml:space="preserve">(sup1), S66–S80.</w:t>
       </w:r>
       <w:r>
         <w:t xml:space="preserve"> </w:t>
@@ -2499,9 +2574,6 @@
           <w:t xml:space="preserve">https://doi.org/10.1080/23299460.2017.1419410</w:t>
         </w:r>
       </w:hyperlink>
-      <w:r>
-        <w:t xml:space="preserve">.</w:t>
-      </w:r>
     </w:p>
     <w:bookmarkEnd w:id="56"/>
     <w:bookmarkStart w:id="58" w:name="ref-CDC_extensively_2020"/>
@@ -2510,7 +2582,19 @@
         <w:pStyle w:val="Bibliography"/>
       </w:pPr>
       <w:r>
-        <w:t xml:space="preserve">Centers for Disease Control. 2020. “Extensively Drug-Resistant Tuberculosis (XDR TB).”</w:t>
+        <w:t xml:space="preserve">Centers for Disease Control. (2020).</w:t>
+      </w:r>
+      <w:r>
+        <w:t xml:space="preserve"> </w:t>
+      </w:r>
+      <w:r>
+        <w:rPr>
+          <w:i/>
+        </w:rPr>
+        <w:t xml:space="preserve">Extensively Drug-Resistant Tuberculosis (XDR TB)</w:t>
+      </w:r>
+      <w:r>
+        <w:t xml:space="preserve">.</w:t>
       </w:r>
       <w:r>
         <w:t xml:space="preserve"> </w:t>
@@ -2523,9 +2607,6 @@
           <w:t xml:space="preserve">https://www.cdc.gov/tb/publications/factsheets/drtb/xdrtb.htm</w:t>
         </w:r>
       </w:hyperlink>
-      <w:r>
-        <w:t xml:space="preserve">.</w:t>
-      </w:r>
     </w:p>
     <w:bookmarkEnd w:id="58"/>
     <w:bookmarkStart w:id="59" w:name="ref-covert_evidence_2019"/>
@@ -2534,7 +2615,7 @@
         <w:pStyle w:val="Bibliography"/>
       </w:pPr>
       <w:r>
-        <w:t xml:space="preserve">Covert, Courtney, Lili Ding, Darron Brown, Eduardo L. Franco, David I. Bernstein, and Jessica A. Kahn. 2019. “Evidence for Cross-Protection but Not Type-Replacement over the 11 Years After Human Papillomavirus Vaccine Introduction.”</w:t>
+        <w:t xml:space="preserve">Covert, C., Ding, L., Brown, D., Franco, E. L., Bernstein, D. I., &amp; Kahn, J. A. (2019). Evidence for cross-protection but not type-replacement over the 11 years after human papillomavirus vaccine introduction.</w:t>
       </w:r>
       <w:r>
         <w:t xml:space="preserve"> </w:t>
@@ -2556,7 +2637,7 @@
         <w:pStyle w:val="Bibliography"/>
       </w:pPr>
       <w:r>
-        <w:t xml:space="preserve">D’Costa, Vanessa M., Christine E. King, Lindsay Kalan, Mariya Morar, Wilson W. L. Sung, Carsten Schwarz, Duane Froese, et al. 2011. “Antibiotic Resistance Is Ancient.”</w:t>
+        <w:t xml:space="preserve">D’Costa, V. M., King, C. E., Kalan, L., Morar, M., Sung, W. W. L., Schwarz, C., Froese, D., Zazula, G., Calmels, F., Debruyne, R., Golding, G. B., Poinar, H. N., &amp; Wright, G. D. (2011). Antibiotic resistance is ancient.</w:t>
       </w:r>
       <w:r>
         <w:t xml:space="preserve"> </w:t>
@@ -2568,10 +2649,19 @@
         <w:t xml:space="preserve">Nature</w:t>
       </w:r>
       <w:r>
-        <w:t xml:space="preserve"> </w:t>
-      </w:r>
-      <w:r>
-        <w:t xml:space="preserve">477 (7365): 457–61.</w:t>
+        <w:t xml:space="preserve">,</w:t>
+      </w:r>
+      <w:r>
+        <w:t xml:space="preserve"> </w:t>
+      </w:r>
+      <w:r>
+        <w:rPr>
+          <w:i/>
+        </w:rPr>
+        <w:t xml:space="preserve">477</w:t>
+      </w:r>
+      <w:r>
+        <w:t xml:space="preserve">(7365), 457–461.</w:t>
       </w:r>
       <w:r>
         <w:t xml:space="preserve"> </w:t>
@@ -2584,9 +2674,6 @@
           <w:t xml:space="preserve">https://doi.org/10.1038/nature10388</w:t>
         </w:r>
       </w:hyperlink>
-      <w:r>
-        <w:t xml:space="preserve">.</w:t>
-      </w:r>
     </w:p>
     <w:bookmarkEnd w:id="61"/>
     <w:bookmarkStart w:id="63" w:name="ref-dennison_mosquito_2014"/>
@@ -2595,7 +2682,7 @@
         <w:pStyle w:val="Bibliography"/>
       </w:pPr>
       <w:r>
-        <w:t xml:space="preserve">Dennison, Nathan J, Natapong Jupatanakul, and George Dimopoulos. 2014. “The Mosquito Microbiota Influences Vector Competence for Human Pathogens.”</w:t>
+        <w:t xml:space="preserve">Dennison, N. J., Jupatanakul, N., &amp; Dimopoulos, G. (2014). The mosquito microbiota influences vector competence for human pathogens.</w:t>
       </w:r>
       <w:r>
         <w:t xml:space="preserve"> </w:t>
@@ -2607,7 +2694,19 @@
         <w:t xml:space="preserve">Current Opinion in Insect Science</w:t>
       </w:r>
       <w:r>
-        <w:t xml:space="preserve">, Vectors and medical and veterinary entomology, 3 (September): 6–13.</w:t>
+        <w:t xml:space="preserve">,</w:t>
+      </w:r>
+      <w:r>
+        <w:t xml:space="preserve"> </w:t>
+      </w:r>
+      <w:r>
+        <w:rPr>
+          <w:i/>
+        </w:rPr>
+        <w:t xml:space="preserve">3</w:t>
+      </w:r>
+      <w:r>
+        <w:t xml:space="preserve">, 6–13.</w:t>
       </w:r>
       <w:r>
         <w:t xml:space="preserve"> </w:t>
@@ -2620,9 +2719,6 @@
           <w:t xml:space="preserve">https://doi.org/10.1016/j.cois.2014.07.004</w:t>
         </w:r>
       </w:hyperlink>
-      <w:r>
-        <w:t xml:space="preserve">.</w:t>
-      </w:r>
     </w:p>
     <w:bookmarkEnd w:id="63"/>
     <w:bookmarkStart w:id="65" w:name="ref-ebmeyer_framework_2021"/>
@@ -2631,7 +2727,7 @@
         <w:pStyle w:val="Bibliography"/>
       </w:pPr>
       <w:r>
-        <w:t xml:space="preserve">Ebmeyer, Stefan, Erik Kristiansson, and D. G. Joakim Larsson. 2021. “A Framework for Identifying the Recent Origins of Mobile Antibiotic Resistance Genes.”</w:t>
+        <w:t xml:space="preserve">Ebmeyer, S., Kristiansson, E., &amp; Larsson, D. G. J. (2021). A framework for identifying the recent origins of mobile antibiotic resistance genes.</w:t>
       </w:r>
       <w:r>
         <w:t xml:space="preserve"> </w:t>
@@ -2643,10 +2739,19 @@
         <w:t xml:space="preserve">Communications Biology</w:t>
       </w:r>
       <w:r>
-        <w:t xml:space="preserve"> </w:t>
-      </w:r>
-      <w:r>
-        <w:t xml:space="preserve">4 (1): 1–10.</w:t>
+        <w:t xml:space="preserve">,</w:t>
+      </w:r>
+      <w:r>
+        <w:t xml:space="preserve"> </w:t>
+      </w:r>
+      <w:r>
+        <w:rPr>
+          <w:i/>
+        </w:rPr>
+        <w:t xml:space="preserve">4</w:t>
+      </w:r>
+      <w:r>
+        <w:t xml:space="preserve">(1), 1–10.</w:t>
       </w:r>
       <w:r>
         <w:t xml:space="preserve"> </w:t>
@@ -2659,9 +2764,6 @@
           <w:t xml:space="preserve">https://doi.org/10.1038/s42003-020-01545-5</w:t>
         </w:r>
       </w:hyperlink>
-      <w:r>
-        <w:t xml:space="preserve">.</w:t>
-      </w:r>
     </w:p>
     <w:bookmarkEnd w:id="65"/>
     <w:bookmarkStart w:id="67" w:name="ref-eggleton_highly_2022"/>
@@ -2670,7 +2772,7 @@
         <w:pStyle w:val="Bibliography"/>
       </w:pPr>
       <w:r>
-        <w:t xml:space="preserve">Eggleton, Julie S., and Shivaraj Nagalli. 2022. “Highly Active Antiretroviral Therapy (HAART).” In</w:t>
+        <w:t xml:space="preserve">Eggleton, J. S., &amp; Nagalli, S. (2022). Highly Active Antiretroviral Therapy (HAART). In</w:t>
       </w:r>
       <w:r>
         <w:t xml:space="preserve"> </w:t>
@@ -2682,7 +2784,7 @@
         <w:t xml:space="preserve">StatPearls</w:t>
       </w:r>
       <w:r>
-        <w:t xml:space="preserve">. Treasure Island (FL): StatPearls Publishing.</w:t>
+        <w:t xml:space="preserve">. StatPearls Publishing.</w:t>
       </w:r>
       <w:r>
         <w:t xml:space="preserve"> </w:t>
@@ -2695,9 +2797,6 @@
           <w:t xml:space="preserve">http://www.ncbi.nlm.nih.gov/books/NBK554533/</w:t>
         </w:r>
       </w:hyperlink>
-      <w:r>
-        <w:t xml:space="preserve">.</w:t>
-      </w:r>
     </w:p>
     <w:bookmarkEnd w:id="67"/>
     <w:bookmarkStart w:id="69" w:name="ref-ferguson_report_2021"/>
@@ -2706,7 +2805,7 @@
         <w:pStyle w:val="Bibliography"/>
       </w:pPr>
       <w:r>
-        <w:t xml:space="preserve">Ferguson, Neil, Azra Ghani, Anne Cori, Alexandra Hogan, Wes Hinsley, and Erik Volz. 2021. “Report 49 - Growth, Population Distribution and Immune Escape of Omicron in England.”</w:t>
+        <w:t xml:space="preserve">Ferguson, N., Ghani, A., Cori, A., Hogan, A., Hinsley, W., &amp; Volz, E. (2021). Report 49 - Growth, population distribution and immune escape of Omicron in England. In</w:t>
       </w:r>
       <w:r>
         <w:t xml:space="preserve"> </w:t>
@@ -2731,9 +2830,6 @@
           <w:t xml:space="preserve">http://www.imperial.ac.uk/medicine/departments/school-public-health/infectious-disease-epidemiology/mrc-global-infectious-disease-analysis/covid-19/report-49-omicron/</w:t>
         </w:r>
       </w:hyperlink>
-      <w:r>
-        <w:t xml:space="preserve">.</w:t>
-      </w:r>
     </w:p>
     <w:bookmarkEnd w:id="69"/>
     <w:bookmarkStart w:id="71" w:name="ref-gent_small_2012"/>
@@ -2742,22 +2838,22 @@
         <w:pStyle w:val="Bibliography"/>
       </w:pPr>
       <w:r>
-        <w:t xml:space="preserve">Gent, Marjolein van, Marieke J. Bart, Han G. J. van der Heide, Kees J. Heuvelman, and Frits R. Mooi. 2012. “Small Mutations in</w:t>
-      </w:r>
-      <w:r>
-        <w:t xml:space="preserve"> </w:t>
-      </w:r>
-      <w:r>
-        <w:rPr>
-          <w:i/>
-        </w:rPr>
-        <w:t xml:space="preserve">Bordetella Pertussis</w:t>
-      </w:r>
-      <w:r>
-        <w:t xml:space="preserve"> </w:t>
-      </w:r>
-      <w:r>
-        <w:t xml:space="preserve">Are Associated with Selective Sweeps.”</w:t>
+        <w:t xml:space="preserve">Gent, M. van, Bart, M. J., Heide, H. G. J. van der, Heuvelman, K. J., &amp; Mooi, F. R. (2012). Small Mutations in</w:t>
+      </w:r>
+      <w:r>
+        <w:t xml:space="preserve"> </w:t>
+      </w:r>
+      <w:r>
+        <w:rPr>
+          <w:i/>
+        </w:rPr>
+        <w:t xml:space="preserve">Bordetella pertussis</w:t>
+      </w:r>
+      <w:r>
+        <w:t xml:space="preserve"> </w:t>
+      </w:r>
+      <w:r>
+        <w:t xml:space="preserve">Are Associated with Selective Sweeps.</w:t>
       </w:r>
       <w:r>
         <w:t xml:space="preserve"> </w:t>
@@ -2769,10 +2865,19 @@
         <w:t xml:space="preserve">PLOS ONE</w:t>
       </w:r>
       <w:r>
-        <w:t xml:space="preserve"> </w:t>
-      </w:r>
-      <w:r>
-        <w:t xml:space="preserve">7 (9): e46407.</w:t>
+        <w:t xml:space="preserve">,</w:t>
+      </w:r>
+      <w:r>
+        <w:t xml:space="preserve"> </w:t>
+      </w:r>
+      <w:r>
+        <w:rPr>
+          <w:i/>
+        </w:rPr>
+        <w:t xml:space="preserve">7</w:t>
+      </w:r>
+      <w:r>
+        <w:t xml:space="preserve">(9), e46407.</w:t>
       </w:r>
       <w:r>
         <w:t xml:space="preserve"> </w:t>
@@ -2785,9 +2890,6 @@
           <w:t xml:space="preserve">https://doi.org/10.1371/journal.pone.0046407</w:t>
         </w:r>
       </w:hyperlink>
-      <w:r>
-        <w:t xml:space="preserve">.</w:t>
-      </w:r>
     </w:p>
     <w:bookmarkEnd w:id="71"/>
     <w:bookmarkStart w:id="73" w:name="ref-gladwell_mosquito_2001"/>
@@ -2796,7 +2898,7 @@
         <w:pStyle w:val="Bibliography"/>
       </w:pPr>
       <w:r>
-        <w:t xml:space="preserve">Gladwell, Malcolm. 2001. “The Mosquito Killer.”</w:t>
+        <w:t xml:space="preserve">Gladwell, M. (2001). The Mosquito Killer.</w:t>
       </w:r>
       <w:r>
         <w:t xml:space="preserve"> </w:t>
@@ -2808,7 +2910,7 @@
         <w:t xml:space="preserve">The New Yorker</w:t>
       </w:r>
       <w:r>
-        <w:t xml:space="preserve">, July.</w:t>
+        <w:t xml:space="preserve">.</w:t>
       </w:r>
       <w:r>
         <w:t xml:space="preserve"> </w:t>
@@ -2821,9 +2923,6 @@
           <w:t xml:space="preserve">https://web.archive.org/web/20160416165010/http://gladwell.com/the-mosquito-killer/</w:t>
         </w:r>
       </w:hyperlink>
-      <w:r>
-        <w:t xml:space="preserve">.</w:t>
-      </w:r>
     </w:p>
     <w:bookmarkEnd w:id="73"/>
     <w:bookmarkStart w:id="75" w:name="ref-jarry_malaria_2021"/>
@@ -2832,7 +2931,7 @@
         <w:pStyle w:val="Bibliography"/>
       </w:pPr>
       <w:r>
-        <w:t xml:space="preserve">Jarry, Jonathan. 2021. “The Malaria Vaccine’s Success Story Hides Legitimate Concerns.”</w:t>
+        <w:t xml:space="preserve">Jarry, J. (2021). The Malaria Vaccine’s Success Story Hides Legitimate Concerns. In</w:t>
       </w:r>
       <w:r>
         <w:t xml:space="preserve"> </w:t>
@@ -2857,9 +2956,6 @@
           <w:t xml:space="preserve">https://www.mcgill.ca/oss/article/health-and-nutrition/malaria-vaccines-success-story-hides-legitimate-concerns</w:t>
         </w:r>
       </w:hyperlink>
-      <w:r>
-        <w:t xml:space="preserve">.</w:t>
-      </w:r>
     </w:p>
     <w:bookmarkEnd w:id="75"/>
     <w:bookmarkStart w:id="77" w:name="ref-karwehl_exploitation_2016"/>
@@ -2868,7 +2964,7 @@
         <w:pStyle w:val="Bibliography"/>
       </w:pPr>
       <w:r>
-        <w:t xml:space="preserve">Karwehl, Sabrina, and Marc Stadler. 2016. “Exploitation of Fungal Biodiversity for Discovery of Novel Antibiotics.” In</w:t>
+        <w:t xml:space="preserve">Karwehl, S., &amp; Stadler, M. (2016). Exploitation of Fungal Biodiversity for Discovery of Novel Antibiotics. In M. Stadler &amp; P. Dersch (Eds.),</w:t>
       </w:r>
       <w:r>
         <w:t xml:space="preserve"> </w:t>
@@ -2880,7 +2976,10 @@
         <w:t xml:space="preserve">How to Overcome the Antibiotic Crisis : Facts, Challenges, Technologies and Future Perspectives</w:t>
       </w:r>
       <w:r>
-        <w:t xml:space="preserve">, edited by Marc Stadler and Petra Dersch, 303–38. Current Topics in Microbiology and Immunology. Cham: Springer International Publishing.</w:t>
+        <w:t xml:space="preserve"> </w:t>
+      </w:r>
+      <w:r>
+        <w:t xml:space="preserve">(pp. 303–338). Springer International Publishing.</w:t>
       </w:r>
       <w:r>
         <w:t xml:space="preserve"> </w:t>
@@ -2893,9 +2992,6 @@
           <w:t xml:space="preserve">https://doi.org/10.1007/82_2016_496</w:t>
         </w:r>
       </w:hyperlink>
-      <w:r>
-        <w:t xml:space="preserve">.</w:t>
-      </w:r>
     </w:p>
     <w:bookmarkEnd w:id="77"/>
     <w:bookmarkStart w:id="79" w:name="ref-koella_towards_2009"/>
@@ -2904,7 +3000,7 @@
         <w:pStyle w:val="Bibliography"/>
       </w:pPr>
       <w:r>
-        <w:t xml:space="preserve">Koella, Jacob C., Penelope A. Lynch, Matthew B. Thomas, and Andrew F. Read. 2009. “Towards Evolution-Proof Malaria Control with Insecticides.”</w:t>
+        <w:t xml:space="preserve">Koella, J. C., Lynch, P. A., Thomas, M. B., &amp; Read, A. F. (2009). Towards evolution-proof malaria control with insecticides.</w:t>
       </w:r>
       <w:r>
         <w:t xml:space="preserve"> </w:t>
@@ -2916,10 +3012,19 @@
         <w:t xml:space="preserve">Evolutionary Applications</w:t>
       </w:r>
       <w:r>
-        <w:t xml:space="preserve"> </w:t>
-      </w:r>
-      <w:r>
-        <w:t xml:space="preserve">2 (4): 469–80.</w:t>
+        <w:t xml:space="preserve">,</w:t>
+      </w:r>
+      <w:r>
+        <w:t xml:space="preserve"> </w:t>
+      </w:r>
+      <w:r>
+        <w:rPr>
+          <w:i/>
+        </w:rPr>
+        <w:t xml:space="preserve">2</w:t>
+      </w:r>
+      <w:r>
+        <w:t xml:space="preserve">(4), 469–480.</w:t>
       </w:r>
       <w:r>
         <w:t xml:space="preserve"> </w:t>
@@ -2932,9 +3037,6 @@
           <w:t xml:space="preserve">https://doi.org/10.1111/j.1752-4571.2009.00072.x</w:t>
         </w:r>
       </w:hyperlink>
-      <w:r>
-        <w:t xml:space="preserve">.</w:t>
-      </w:r>
     </w:p>
     <w:bookmarkEnd w:id="79"/>
     <w:bookmarkStart w:id="80" w:name="ref-levin_compensatory_2000-1"/>
@@ -2943,7 +3045,7 @@
         <w:pStyle w:val="Bibliography"/>
       </w:pPr>
       <w:r>
-        <w:t xml:space="preserve">Levin, B. R, V. Perrot, and N. Walker. 2000. “Compensatory Mutations, Antibiotic Resistance and the Population Genetics of Adaptive Evolution in Bacteria.”</w:t>
+        <w:t xml:space="preserve">Levin, B. R., Perrot, V., &amp; Walker, N. (2000). Compensatory mutations, antibiotic resistance and the population genetics of adaptive evolution in bacteria.</w:t>
       </w:r>
       <w:r>
         <w:t xml:space="preserve"> </w:t>
@@ -2955,10 +3057,19 @@
         <w:t xml:space="preserve">Genetics</w:t>
       </w:r>
       <w:r>
-        <w:t xml:space="preserve"> </w:t>
-      </w:r>
-      <w:r>
-        <w:t xml:space="preserve">154 (3): 985–97.</w:t>
+        <w:t xml:space="preserve">,</w:t>
+      </w:r>
+      <w:r>
+        <w:t xml:space="preserve"> </w:t>
+      </w:r>
+      <w:r>
+        <w:rPr>
+          <w:i/>
+        </w:rPr>
+        <w:t xml:space="preserve">154</w:t>
+      </w:r>
+      <w:r>
+        <w:t xml:space="preserve">(3), 985–997.</w:t>
       </w:r>
     </w:p>
     <w:bookmarkEnd w:id="80"/>
@@ -2968,7 +3079,7 @@
         <w:pStyle w:val="Bibliography"/>
       </w:pPr>
       <w:r>
-        <w:t xml:space="preserve">Lipsitch, Marc, and Matthew H. Samore. 2002. “Antimicrobial Use and Antimicrobial Resistance: A Population Perspective.”</w:t>
+        <w:t xml:space="preserve">Lipsitch, M., &amp; Samore, M. H. (2002). Antimicrobial Use and Antimicrobial Resistance: A Population Perspective.</w:t>
       </w:r>
       <w:r>
         <w:t xml:space="preserve"> </w:t>
@@ -2980,10 +3091,19 @@
         <w:t xml:space="preserve">Emerging Infectious Diseases</w:t>
       </w:r>
       <w:r>
-        <w:t xml:space="preserve"> </w:t>
-      </w:r>
-      <w:r>
-        <w:t xml:space="preserve">8 (4): 347–54.</w:t>
+        <w:t xml:space="preserve">,</w:t>
+      </w:r>
+      <w:r>
+        <w:t xml:space="preserve"> </w:t>
+      </w:r>
+      <w:r>
+        <w:rPr>
+          <w:i/>
+        </w:rPr>
+        <w:t xml:space="preserve">8</w:t>
+      </w:r>
+      <w:r>
+        <w:t xml:space="preserve">(4), 347–354.</w:t>
       </w:r>
       <w:r>
         <w:t xml:space="preserve"> </w:t>
@@ -2996,9 +3116,6 @@
           <w:t xml:space="preserve">https://doi.org/10.3201/eid0804.010312</w:t>
         </w:r>
       </w:hyperlink>
-      <w:r>
-        <w:t xml:space="preserve">.</w:t>
-      </w:r>
     </w:p>
     <w:bookmarkEnd w:id="82"/>
     <w:bookmarkStart w:id="84" w:name="ref-lipsitch_antibiotics_2002"/>
@@ -3007,7 +3124,7 @@
         <w:pStyle w:val="Bibliography"/>
       </w:pPr>
       <w:r>
-        <w:t xml:space="preserve">Lipsitch, Marc, Randall S. Singer, and Bruce R. Levin. 2002. “Antibiotics in Agriculture: When Is It Time to Close the Barn Door?”</w:t>
+        <w:t xml:space="preserve">Lipsitch, M., Singer, R. S., &amp; Levin, B. R. (2002). Antibiotics in agriculture: When is it time to close the barn door?</w:t>
       </w:r>
       <w:r>
         <w:t xml:space="preserve"> </w:t>
@@ -3019,10 +3136,19 @@
         <w:t xml:space="preserve">Proceedings of the National Academy of Sciences of the United States of America</w:t>
       </w:r>
       <w:r>
-        <w:t xml:space="preserve"> </w:t>
-      </w:r>
-      <w:r>
-        <w:t xml:space="preserve">99 (9): 5752–4.</w:t>
+        <w:t xml:space="preserve">,</w:t>
+      </w:r>
+      <w:r>
+        <w:t xml:space="preserve"> </w:t>
+      </w:r>
+      <w:r>
+        <w:rPr>
+          <w:i/>
+        </w:rPr>
+        <w:t xml:space="preserve">99</w:t>
+      </w:r>
+      <w:r>
+        <w:t xml:space="preserve">(9), 5752–5754.</w:t>
       </w:r>
       <w:r>
         <w:t xml:space="preserve"> </w:t>
@@ -3035,9 +3161,6 @@
           <w:t xml:space="preserve">https://doi.org/10.1073/pnas.092142499</w:t>
         </w:r>
       </w:hyperlink>
-      <w:r>
-        <w:t xml:space="preserve">.</w:t>
-      </w:r>
     </w:p>
     <w:bookmarkEnd w:id="84"/>
     <w:bookmarkStart w:id="86" w:name="ref-llewelyn_antibiotic_2017"/>
@@ -3046,7 +3169,7 @@
         <w:pStyle w:val="Bibliography"/>
       </w:pPr>
       <w:r>
-        <w:t xml:space="preserve">Llewelyn, Martin J., Jennifer M. Fitzpatrick, Elizabeth Darwin, SarahTonkin-Crine, Cliff Gorton, John Paul, Tim E. A. Peto, Lucy Yardley, Susan Hopkins, and Ann Sarah Walker. 2017. “The Antibiotic Course Has Had Its Day.”</w:t>
+        <w:t xml:space="preserve">Llewelyn, M. J., Fitzpatrick, J. M., Darwin, E., SarahTonkin-Crine, Gorton, C., Paul, J., Peto, T. E. A., Yardley, L., Hopkins, S., &amp; Walker, A. S. (2017). The antibiotic course has had its day.</w:t>
       </w:r>
       <w:r>
         <w:t xml:space="preserve"> </w:t>
@@ -3058,10 +3181,19 @@
         <w:t xml:space="preserve">BMJ</w:t>
       </w:r>
       <w:r>
-        <w:t xml:space="preserve"> </w:t>
-      </w:r>
-      <w:r>
-        <w:t xml:space="preserve">358 (July): j3418.</w:t>
+        <w:t xml:space="preserve">,</w:t>
+      </w:r>
+      <w:r>
+        <w:t xml:space="preserve"> </w:t>
+      </w:r>
+      <w:r>
+        <w:rPr>
+          <w:i/>
+        </w:rPr>
+        <w:t xml:space="preserve">358</w:t>
+      </w:r>
+      <w:r>
+        <w:t xml:space="preserve">, j3418.</w:t>
       </w:r>
       <w:r>
         <w:t xml:space="preserve"> </w:t>
@@ -3074,9 +3206,6 @@
           <w:t xml:space="preserve">https://doi.org/10.1136/bmj.j3418</w:t>
         </w:r>
       </w:hyperlink>
-      <w:r>
-        <w:t xml:space="preserve">.</w:t>
-      </w:r>
     </w:p>
     <w:bookmarkEnd w:id="86"/>
     <w:bookmarkStart w:id="87" w:name="ref-man_human_2021"/>
@@ -3085,7 +3214,7 @@
         <w:pStyle w:val="Bibliography"/>
       </w:pPr>
       <w:r>
-        <w:t xml:space="preserve">Man, Irene, Simopekka Vänskä, Matti Lehtinen, and Johannes A. Bogaards. 2021. “Human Papillomavirus Genotype Replacement: Still Too Early to Tell?”</w:t>
+        <w:t xml:space="preserve">Man, I., Vänskä, S., Lehtinen, M., &amp; Bogaards, J. A. (2021). Human papillomavirus genotype replacement: Still too early to tell?</w:t>
       </w:r>
       <w:r>
         <w:t xml:space="preserve"> </w:t>
@@ -3097,10 +3226,19 @@
         <w:t xml:space="preserve">The Journal of Infectious Diseases</w:t>
       </w:r>
       <w:r>
-        <w:t xml:space="preserve"> </w:t>
-      </w:r>
-      <w:r>
-        <w:t xml:space="preserve">224 (3): 481–91.</w:t>
+        <w:t xml:space="preserve">,</w:t>
+      </w:r>
+      <w:r>
+        <w:t xml:space="preserve"> </w:t>
+      </w:r>
+      <w:r>
+        <w:rPr>
+          <w:i/>
+        </w:rPr>
+        <w:t xml:space="preserve">224</w:t>
+      </w:r>
+      <w:r>
+        <w:t xml:space="preserve">(3), 481–491.</w:t>
       </w:r>
     </w:p>
     <w:bookmarkEnd w:id="87"/>
@@ -3110,19 +3248,19 @@
         <w:pStyle w:val="Bibliography"/>
       </w:pPr>
       <w:r>
-        <w:t xml:space="preserve">McMeniman, Conor J., Roxanna V. Lane, Bodil N. Cass, Amy W. C. Fong, Manpreet Sidhu, Yu-Feng Wang, and Scott L. O’Neill. 2009. “Stable Introduction of a Life-Shortening Wolbachia Infection into the Mosquito</w:t>
-      </w:r>
-      <w:r>
-        <w:t xml:space="preserve"> </w:t>
-      </w:r>
-      <w:r>
-        <w:rPr>
-          <w:i/>
-        </w:rPr>
-        <w:t xml:space="preserve">Aedes Aegypti</w:t>
-      </w:r>
-      <w:r>
-        <w:t xml:space="preserve">.”</w:t>
+        <w:t xml:space="preserve">McMeniman, C. J., Lane, R. V., Cass, B. N., Fong, A. W. C., Sidhu, M., Wang, Y.-F., &amp; O’Neill, S. L. (2009). Stable introduction of a life-shortening Wolbachia infection into the mosquito</w:t>
+      </w:r>
+      <w:r>
+        <w:t xml:space="preserve"> </w:t>
+      </w:r>
+      <w:r>
+        <w:rPr>
+          <w:i/>
+        </w:rPr>
+        <w:t xml:space="preserve">Aedes aegypti</w:t>
+      </w:r>
+      <w:r>
+        <w:t xml:space="preserve">.</w:t>
       </w:r>
       <w:r>
         <w:t xml:space="preserve"> </w:t>
@@ -3134,10 +3272,19 @@
         <w:t xml:space="preserve">Science</w:t>
       </w:r>
       <w:r>
-        <w:t xml:space="preserve"> </w:t>
-      </w:r>
-      <w:r>
-        <w:t xml:space="preserve">323 (5910): 141–44.</w:t>
+        <w:t xml:space="preserve">,</w:t>
+      </w:r>
+      <w:r>
+        <w:t xml:space="preserve"> </w:t>
+      </w:r>
+      <w:r>
+        <w:rPr>
+          <w:i/>
+        </w:rPr>
+        <w:t xml:space="preserve">323</w:t>
+      </w:r>
+      <w:r>
+        <w:t xml:space="preserve">(5910), 141–144.</w:t>
       </w:r>
       <w:r>
         <w:t xml:space="preserve"> </w:t>
@@ -3150,9 +3297,6 @@
           <w:t xml:space="preserve">https://doi.org/10.1126/science.1165326</w:t>
         </w:r>
       </w:hyperlink>
-      <w:r>
-        <w:t xml:space="preserve">.</w:t>
-      </w:r>
     </w:p>
     <w:bookmarkEnd w:id="89"/>
     <w:bookmarkStart w:id="91" w:name="ref-medawar_uniqueness_2019"/>
@@ -3161,7 +3305,7 @@
         <w:pStyle w:val="Bibliography"/>
       </w:pPr>
       <w:r>
-        <w:t xml:space="preserve">Medawar, P. B. 2019.</w:t>
+        <w:t xml:space="preserve">Medawar, P. B. (2019).</w:t>
       </w:r>
       <w:r>
         <w:t xml:space="preserve"> </w:t>
@@ -3173,7 +3317,7 @@
         <w:t xml:space="preserve">The Uniqueness of the Individual</w:t>
       </w:r>
       <w:r>
-        <w:t xml:space="preserve">. London: Routledge.</w:t>
+        <w:t xml:space="preserve">. Routledge.</w:t>
       </w:r>
       <w:r>
         <w:t xml:space="preserve"> </w:t>
@@ -3186,9 +3330,6 @@
           <w:t xml:space="preserve">https://doi.org/10.4324/9780429299759</w:t>
         </w:r>
       </w:hyperlink>
-      <w:r>
-        <w:t xml:space="preserve">.</w:t>
-      </w:r>
     </w:p>
     <w:bookmarkEnd w:id="91"/>
     <w:bookmarkStart w:id="93" w:name="ref-musiime_house_2022"/>
@@ -3197,7 +3338,7 @@
         <w:pStyle w:val="Bibliography"/>
       </w:pPr>
       <w:r>
-        <w:t xml:space="preserve">Musiime, Alex K., Paul J. Krezanoski, David L. Smith, Maxwell Kilama, Melissa D. Conrad, Geoffrey Otto, Patrick Kyagamba, et al. 2022. “House Design and Risk of Malaria, Acute Respiratory Infection and Gastrointestinal Illness in Uganda: A Cohort Study.”</w:t>
+        <w:t xml:space="preserve">Musiime, A. K., Krezanoski, P. J., Smith, D. L., Kilama, M., Conrad, M. D., Otto, G., Kyagamba, P., Asiimwe, J., Rek, J., Nankabirwa, J. I., Arinaitwe, E., Akol, A. M., Kamya, M. R., Staedke, S. G., Drakeley, C., Bousema, T., Lindsay, S. W., Dorsey, G., &amp; Tusting, L. S. (2022). House design and risk of malaria, acute respiratory infection and gastrointestinal illness in Uganda: A cohort study.</w:t>
       </w:r>
       <w:r>
         <w:t xml:space="preserve"> </w:t>
@@ -3209,10 +3350,19 @@
         <w:t xml:space="preserve">PLOS Global Public Health</w:t>
       </w:r>
       <w:r>
-        <w:t xml:space="preserve"> </w:t>
-      </w:r>
-      <w:r>
-        <w:t xml:space="preserve">2 (3): e0000063.</w:t>
+        <w:t xml:space="preserve">,</w:t>
+      </w:r>
+      <w:r>
+        <w:t xml:space="preserve"> </w:t>
+      </w:r>
+      <w:r>
+        <w:rPr>
+          <w:i/>
+        </w:rPr>
+        <w:t xml:space="preserve">2</w:t>
+      </w:r>
+      <w:r>
+        <w:t xml:space="preserve">(3), e0000063.</w:t>
       </w:r>
       <w:r>
         <w:t xml:space="preserve"> </w:t>
@@ -3225,9 +3375,6 @@
           <w:t xml:space="preserve">https://doi.org/10.1371/journal.pgph.0000063</w:t>
         </w:r>
       </w:hyperlink>
-      <w:r>
-        <w:t xml:space="preserve">.</w:t>
-      </w:r>
     </w:p>
     <w:bookmarkEnd w:id="93"/>
     <w:bookmarkStart w:id="95" w:name="ref-seo_cost-effectiveness_2014"/>
@@ -3236,7 +3383,7 @@
         <w:pStyle w:val="Bibliography"/>
       </w:pPr>
       <w:r>
-        <w:t xml:space="preserve">Seo, Mikyung K., Peter Baker, and Karen Ngoc-Lan Ngo. 2014. “Cost-Effectiveness Analysis of Vaccinating Children in Malawi with RTS,S Vaccines in Comparison with Long-Lasting Insecticide-Treated Nets.”</w:t>
+        <w:t xml:space="preserve">Seo, M. K., Baker, P., &amp; Ngo, K. N.-L. (2014). Cost-effectiveness analysis of vaccinating children in Malawi with RTS,S vaccines in comparison with long-lasting insecticide-treated nets.</w:t>
       </w:r>
       <w:r>
         <w:t xml:space="preserve"> </w:t>
@@ -3248,10 +3395,19 @@
         <w:t xml:space="preserve">Malaria Journal</w:t>
       </w:r>
       <w:r>
-        <w:t xml:space="preserve"> </w:t>
-      </w:r>
-      <w:r>
-        <w:t xml:space="preserve">13 (1): 66.</w:t>
+        <w:t xml:space="preserve">,</w:t>
+      </w:r>
+      <w:r>
+        <w:t xml:space="preserve"> </w:t>
+      </w:r>
+      <w:r>
+        <w:rPr>
+          <w:i/>
+        </w:rPr>
+        <w:t xml:space="preserve">13</w:t>
+      </w:r>
+      <w:r>
+        <w:t xml:space="preserve">(1), 66.</w:t>
       </w:r>
       <w:r>
         <w:t xml:space="preserve"> </w:t>
@@ -3264,9 +3420,6 @@
           <w:t xml:space="preserve">https://doi.org/10.1186/1475-2875-13-66</w:t>
         </w:r>
       </w:hyperlink>
-      <w:r>
-        <w:t xml:space="preserve">.</w:t>
-      </w:r>
     </w:p>
     <w:bookmarkEnd w:id="95"/>
     <w:bookmarkStart w:id="97" w:name="ref-smith_animal_2002"/>
@@ -3275,7 +3428,7 @@
         <w:pStyle w:val="Bibliography"/>
       </w:pPr>
       <w:r>
-        <w:t xml:space="preserve">Smith, David L., Anthony D. Harris, Judith A. Johnson, Ellen K. Silbergeld, and J. Glenn Morris. 2002. “Animal Antibiotic Use Has an Early but Important Impact on the Emergence of Antibiotic Resistance in Human Commensal Bacteria.”</w:t>
+        <w:t xml:space="preserve">Smith, D. L., Harris, A. D., Johnson, J. A., Silbergeld, E. K., &amp; Morris, J. G. (2002). Animal antibiotic use has an early but important impact on the emergence of antibiotic resistance in human commensal bacteria.</w:t>
       </w:r>
       <w:r>
         <w:t xml:space="preserve"> </w:t>
@@ -3287,10 +3440,19 @@
         <w:t xml:space="preserve">Proceedings of the National Academy of Sciences of the United States of America</w:t>
       </w:r>
       <w:r>
-        <w:t xml:space="preserve"> </w:t>
-      </w:r>
-      <w:r>
-        <w:t xml:space="preserve">99 (9): 6434–9.</w:t>
+        <w:t xml:space="preserve">,</w:t>
+      </w:r>
+      <w:r>
+        <w:t xml:space="preserve"> </w:t>
+      </w:r>
+      <w:r>
+        <w:rPr>
+          <w:i/>
+        </w:rPr>
+        <w:t xml:space="preserve">99</w:t>
+      </w:r>
+      <w:r>
+        <w:t xml:space="preserve">(9), 6434–6439.</w:t>
       </w:r>
       <w:r>
         <w:t xml:space="preserve"> </w:t>
@@ -3303,9 +3465,6 @@
           <w:t xml:space="preserve">https://doi.org/10.1073/pnas.082188899</w:t>
         </w:r>
       </w:hyperlink>
-      <w:r>
-        <w:t xml:space="preserve">.</w:t>
-      </w:r>
     </w:p>
     <w:bookmarkEnd w:id="97"/>
     <w:bookmarkStart w:id="99" w:name="ref-sa_haart_2019"/>
@@ -3314,7 +3473,19 @@
         <w:pStyle w:val="Bibliography"/>
       </w:pPr>
       <w:r>
-        <w:t xml:space="preserve">South Africa National Department of Health, Republic of. 2019. “2019 ART Clinical Guidelines for the Management of HIV in Adults, Pregnancy, Adolescents, Children, Infants and Neonates.”</w:t>
+        <w:t xml:space="preserve">South Africa National Department of Health, R. of. (2019).</w:t>
+      </w:r>
+      <w:r>
+        <w:t xml:space="preserve"> </w:t>
+      </w:r>
+      <w:r>
+        <w:rPr>
+          <w:i/>
+        </w:rPr>
+        <w:t xml:space="preserve">2019 ART Clinical Guidelines for the Management of HIV in Adults, Pregnancy, Adolescents, Children, Infants and Neonates</w:t>
+      </w:r>
+      <w:r>
+        <w:t xml:space="preserve">.</w:t>
       </w:r>
       <w:r>
         <w:t xml:space="preserve"> </w:t>
@@ -3327,9 +3498,6 @@
           <w:t xml:space="preserve">https://www.nicd.ac.za/wp-content/uploads/2019/11/2019-ART-Clinical-Guidelines-25-Nov.pdf</w:t>
         </w:r>
       </w:hyperlink>
-      <w:r>
-        <w:t xml:space="preserve">.</w:t>
-      </w:r>
     </w:p>
     <w:bookmarkEnd w:id="99"/>
     <w:bookmarkEnd w:id="100"/>
@@ -3345,7 +3513,7 @@
         <w:pStyle w:val="FirstParagraph"/>
       </w:pPr>
       <w:r>
-        <w:t xml:space="preserve">Last updated: 2022-03-20 17:59:58</w:t>
+        <w:t xml:space="preserve">Last updated: 2022-03-20 21:21:44</w:t>
       </w:r>
     </w:p>
     <w:sectPr/>

</xml_diff>